<commit_message>
Updated release notes for 2.2.0
</commit_message>
<xml_diff>
--- a/doc/release/HPC DME Release Notes 2.2.0.docx
+++ b/doc/release/HPC DME Release Notes 2.2.0.docx
@@ -1926,6 +1926,15 @@
                 <w:sz w:val="28"/>
                 <w:szCs w:val="28"/>
               </w:rPr>
+              <w:t xml:space="preserve">REST </w:t>
+            </w:r>
+            <w:r>
+              <w:rPr>
+                <w:rFonts w:cstheme="minorHAnsi"/>
+                <w:bCs/>
+                <w:sz w:val="28"/>
+                <w:szCs w:val="28"/>
+              </w:rPr>
               <w:t xml:space="preserve">APIs </w:t>
             </w:r>
             <w:r>
@@ -1993,19 +2002,38 @@
             </w:r>
             <w:r>
               <w:rPr>
-                <w:rFonts w:cstheme="minorHAnsi"/>
-                <w:bCs/>
-                <w:sz w:val="28"/>
-                <w:szCs w:val="28"/>
-              </w:rPr>
-              <w:t>(</w:t>
-            </w:r>
-            <w:r>
-              <w:rPr>
-                <w:sz w:val="28"/>
-                <w:szCs w:val="28"/>
-              </w:rPr>
-              <w:t>Presently, the parent collection can be created, but the metadata of an existing parent cannot be updated</w:t>
+                <w:sz w:val="28"/>
+                <w:szCs w:val="28"/>
+              </w:rPr>
+              <w:t xml:space="preserve">Presently, the </w:t>
+            </w:r>
+            <w:r>
+              <w:rPr>
+                <w:sz w:val="28"/>
+                <w:szCs w:val="28"/>
+              </w:rPr>
+              <w:t xml:space="preserve">metadata can be specified if the </w:t>
+            </w:r>
+            <w:r>
+              <w:rPr>
+                <w:sz w:val="28"/>
+                <w:szCs w:val="28"/>
+              </w:rPr>
+              <w:t xml:space="preserve">parent collection </w:t>
+            </w:r>
+            <w:r>
+              <w:rPr>
+                <w:sz w:val="28"/>
+                <w:szCs w:val="28"/>
+              </w:rPr>
+              <w:t>is being</w:t>
+            </w:r>
+            <w:r>
+              <w:rPr>
+                <w:sz w:val="28"/>
+                <w:szCs w:val="28"/>
+              </w:rPr>
+              <w:t xml:space="preserve"> created, but the metadata of an existing parent cannot be updated</w:t>
             </w:r>
             <w:r>
               <w:rPr>
@@ -2926,7 +2954,21 @@
                 <w:sz w:val="28"/>
                 <w:szCs w:val="28"/>
               </w:rPr>
-              <w:t xml:space="preserve"> Removed the system properties from the </w:t>
+              <w:t xml:space="preserve"> Removed the system </w:t>
+            </w:r>
+            <w:r>
+              <w:rPr>
+                <w:sz w:val="28"/>
+                <w:szCs w:val="28"/>
+              </w:rPr>
+              <w:t xml:space="preserve">specific </w:t>
+            </w:r>
+            <w:r>
+              <w:rPr>
+                <w:sz w:val="28"/>
+                <w:szCs w:val="28"/>
+              </w:rPr>
+              <w:t xml:space="preserve">properties from the </w:t>
             </w:r>
             <w:r>
               <w:rPr>
@@ -3229,7 +3271,21 @@
                 <w:sz w:val="28"/>
                 <w:szCs w:val="28"/>
               </w:rPr>
-              <w:t>Updated help information in the DME Web Application and CLU interface</w:t>
+              <w:t xml:space="preserve">Updated help information in the DME Web Application and </w:t>
+            </w:r>
+            <w:r>
+              <w:rPr>
+                <w:sz w:val="28"/>
+                <w:szCs w:val="28"/>
+              </w:rPr>
+              <w:t xml:space="preserve">in the </w:t>
+            </w:r>
+            <w:r>
+              <w:rPr>
+                <w:sz w:val="28"/>
+                <w:szCs w:val="28"/>
+              </w:rPr>
+              <w:t>CLU interface</w:t>
             </w:r>
             <w:r>
               <w:rPr>

</xml_diff>

<commit_message>
Updated withr eview comments
</commit_message>
<xml_diff>
--- a/doc/release/HPC DME Release Notes 2.2.0.docx
+++ b/doc/release/HPC DME Release Notes 2.2.0.docx
@@ -583,13 +583,14 @@
               </w:rPr>
               <w:t xml:space="preserve"> (folders), and a collection might have one or more </w:t>
             </w:r>
+            <w:commentRangeStart w:id="0"/>
             <w:r>
               <w:rPr>
                 <w:color w:val="000000"/>
                 <w:sz w:val="28"/>
                 <w:szCs w:val="28"/>
               </w:rPr>
-              <w:t>sub-</w:t>
+              <w:t>sub</w:t>
             </w:r>
             <w:r>
               <w:rPr>
@@ -597,7 +598,15 @@
                 <w:sz w:val="28"/>
                 <w:szCs w:val="28"/>
               </w:rPr>
-              <w:t xml:space="preserve">collections within it. A collection can be identified by a custom collection type such as Project, Study, Sample, and so on, the default being </w:t>
+              <w:t>collections</w:t>
+            </w:r>
+            <w:commentRangeEnd w:id="0"/>
+            <w:r>
+              <w:rPr>
+                <w:rStyle w:val="CommentReference"/>
+                <w:rFonts w:asciiTheme="minorHAnsi" w:eastAsiaTheme="minorHAnsi" w:hAnsiTheme="minorHAnsi" w:cstheme="minorBidi"/>
+              </w:rPr>
+              <w:commentReference w:id="0"/>
             </w:r>
             <w:r>
               <w:rPr>
@@ -605,7 +614,15 @@
                 <w:sz w:val="28"/>
                 <w:szCs w:val="28"/>
               </w:rPr>
-              <w:t xml:space="preserve">collection type being </w:t>
+              <w:t xml:space="preserve"> within it. A collection can be identified by a custom collection type such as Project, Study, Sample, and so on, the default being </w:t>
+            </w:r>
+            <w:r>
+              <w:rPr>
+                <w:color w:val="000000"/>
+                <w:sz w:val="28"/>
+                <w:szCs w:val="28"/>
+              </w:rPr>
+              <w:t xml:space="preserve">collection type </w:t>
             </w:r>
             <w:r>
               <w:rPr>
@@ -654,7 +671,7 @@
               <w:lastRenderedPageBreak/>
               <w:t>If you have an NIH account, the NCI Data Vault team can give you access to DME. For access requests or any other questions, contact </w:t>
             </w:r>
-            <w:hyperlink r:id="rId5" w:history="1">
+            <w:hyperlink r:id="rId8" w:history="1">
               <w:r>
                 <w:rPr>
                   <w:rStyle w:val="Hyperlink"/>
@@ -1908,7 +1925,7 @@
                 <w:sz w:val="28"/>
                 <w:szCs w:val="28"/>
               </w:rPr>
-              <w:t xml:space="preserve">Collection </w:t>
+              <w:t>Collection</w:t>
             </w:r>
             <w:r>
               <w:rPr>
@@ -1917,6 +1934,24 @@
                 <w:sz w:val="28"/>
                 <w:szCs w:val="28"/>
               </w:rPr>
+              <w:t>,</w:t>
+            </w:r>
+            <w:r>
+              <w:rPr>
+                <w:rFonts w:cstheme="minorHAnsi"/>
+                <w:bCs/>
+                <w:sz w:val="28"/>
+                <w:szCs w:val="28"/>
+              </w:rPr>
+              <w:t xml:space="preserve"> </w:t>
+            </w:r>
+            <w:r>
+              <w:rPr>
+                <w:rFonts w:cstheme="minorHAnsi"/>
+                <w:bCs/>
+                <w:sz w:val="28"/>
+                <w:szCs w:val="28"/>
+              </w:rPr>
               <w:t xml:space="preserve">and Bulk Data File Registration </w:t>
             </w:r>
             <w:r>
@@ -1993,66 +2028,141 @@
             </w:r>
             <w:r>
               <w:rPr>
-                <w:rFonts w:cstheme="minorHAnsi"/>
-                <w:bCs/>
-                <w:sz w:val="28"/>
-                <w:szCs w:val="28"/>
-              </w:rPr>
+                <w:sz w:val="28"/>
+                <w:szCs w:val="28"/>
+              </w:rPr>
+              <w:t xml:space="preserve"> Previously</w:t>
+            </w:r>
+            <w:r>
+              <w:rPr>
+                <w:sz w:val="28"/>
+                <w:szCs w:val="28"/>
+              </w:rPr>
+              <w:t xml:space="preserve">, the </w:t>
+            </w:r>
+            <w:r>
+              <w:rPr>
+                <w:sz w:val="28"/>
+                <w:szCs w:val="28"/>
+              </w:rPr>
+              <w:t xml:space="preserve">metadata </w:t>
+            </w:r>
+            <w:r>
+              <w:rPr>
+                <w:sz w:val="28"/>
+                <w:szCs w:val="28"/>
+              </w:rPr>
+              <w:t xml:space="preserve">could </w:t>
+            </w:r>
+            <w:r>
+              <w:rPr>
+                <w:sz w:val="28"/>
+                <w:szCs w:val="28"/>
+              </w:rPr>
+              <w:t xml:space="preserve">be specified </w:t>
+            </w:r>
+            <w:r>
+              <w:rPr>
+                <w:sz w:val="28"/>
+                <w:szCs w:val="28"/>
+              </w:rPr>
+              <w:t xml:space="preserve">for a new </w:t>
+            </w:r>
+            <w:r>
+              <w:rPr>
+                <w:sz w:val="28"/>
+                <w:szCs w:val="28"/>
+              </w:rPr>
+              <w:t xml:space="preserve">parent collection, but </w:t>
+            </w:r>
+            <w:r>
+              <w:rPr>
+                <w:sz w:val="28"/>
+                <w:szCs w:val="28"/>
+              </w:rPr>
+              <w:t xml:space="preserve">not for </w:t>
+            </w:r>
+            <w:r>
+              <w:rPr>
+                <w:sz w:val="28"/>
+                <w:szCs w:val="28"/>
+              </w:rPr>
+              <w:t>an existing parent</w:t>
+            </w:r>
+            <w:r>
+              <w:rPr>
+                <w:sz w:val="28"/>
+                <w:szCs w:val="28"/>
+              </w:rPr>
+              <w:t>)</w:t>
+            </w:r>
+            <w:r>
+              <w:rPr>
+                <w:sz w:val="28"/>
+                <w:szCs w:val="28"/>
+              </w:rPr>
+              <w:t>.</w:t>
+            </w:r>
+            <w:r>
               <w:t xml:space="preserve"> </w:t>
             </w:r>
             <w:r>
-              <w:rPr>
-                <w:sz w:val="28"/>
-                <w:szCs w:val="28"/>
-              </w:rPr>
-              <w:t xml:space="preserve">Presently, the </w:t>
-            </w:r>
-            <w:r>
-              <w:rPr>
-                <w:sz w:val="28"/>
-                <w:szCs w:val="28"/>
-              </w:rPr>
-              <w:t xml:space="preserve">metadata can be specified if the </w:t>
-            </w:r>
-            <w:r>
-              <w:rPr>
-                <w:sz w:val="28"/>
-                <w:szCs w:val="28"/>
-              </w:rPr>
-              <w:t xml:space="preserve">parent collection </w:t>
-            </w:r>
-            <w:r>
-              <w:rPr>
-                <w:sz w:val="28"/>
-                <w:szCs w:val="28"/>
-              </w:rPr>
-              <w:t>is being</w:t>
-            </w:r>
-            <w:r>
-              <w:rPr>
-                <w:sz w:val="28"/>
-                <w:szCs w:val="28"/>
-              </w:rPr>
-              <w:t xml:space="preserve"> created, but the metadata of an existing parent cannot be updated</w:t>
-            </w:r>
-            <w:r>
-              <w:rPr>
-                <w:sz w:val="28"/>
-                <w:szCs w:val="28"/>
-              </w:rPr>
-              <w:t>)</w:t>
-            </w:r>
-            <w:r>
-              <w:rPr>
-                <w:sz w:val="28"/>
-                <w:szCs w:val="28"/>
-              </w:rPr>
-              <w:t>.</w:t>
-            </w:r>
-            <w:r>
               <w:t xml:space="preserve"> </w:t>
             </w:r>
             <w:r>
+              <w:rPr>
+                <w:sz w:val="28"/>
+                <w:szCs w:val="28"/>
+              </w:rPr>
+              <w:t>For details</w:t>
+            </w:r>
+            <w:r>
+              <w:rPr>
+                <w:sz w:val="28"/>
+                <w:szCs w:val="28"/>
+              </w:rPr>
+              <w:t xml:space="preserve">, refer to </w:t>
+            </w:r>
+            <w:r>
+              <w:rPr>
+                <w:sz w:val="28"/>
+                <w:szCs w:val="28"/>
+              </w:rPr>
+              <w:t xml:space="preserve">sections </w:t>
+            </w:r>
+            <w:r>
+              <w:rPr>
+                <w:sz w:val="28"/>
+                <w:szCs w:val="28"/>
+              </w:rPr>
+              <w:t>5.19</w:t>
+            </w:r>
+            <w:r>
+              <w:rPr>
+                <w:sz w:val="28"/>
+                <w:szCs w:val="28"/>
+              </w:rPr>
+              <w:t xml:space="preserve">, </w:t>
+            </w:r>
+            <w:r>
+              <w:rPr>
+                <w:sz w:val="28"/>
+                <w:szCs w:val="28"/>
+              </w:rPr>
+              <w:t>5.30</w:t>
+            </w:r>
+            <w:r>
+              <w:rPr>
+                <w:sz w:val="28"/>
+                <w:szCs w:val="28"/>
+              </w:rPr>
+              <w:t>, and 5.35</w:t>
+            </w:r>
+            <w:r>
+              <w:rPr>
+                <w:sz w:val="28"/>
+                <w:szCs w:val="28"/>
+              </w:rPr>
               <w:t xml:space="preserve"> </w:t>
             </w:r>
             <w:r>
@@ -2060,65 +2170,9 @@
                 <w:sz w:val="28"/>
                 <w:szCs w:val="28"/>
               </w:rPr>
-              <w:t>For details</w:t>
-            </w:r>
-            <w:r>
-              <w:rPr>
-                <w:sz w:val="28"/>
-                <w:szCs w:val="28"/>
-              </w:rPr>
-              <w:t xml:space="preserve">, refer to </w:t>
-            </w:r>
-            <w:r>
-              <w:rPr>
-                <w:sz w:val="28"/>
-                <w:szCs w:val="28"/>
-              </w:rPr>
-              <w:t xml:space="preserve">sections </w:t>
-            </w:r>
-            <w:r>
-              <w:rPr>
-                <w:sz w:val="28"/>
-                <w:szCs w:val="28"/>
-              </w:rPr>
-              <w:t>5.19</w:t>
-            </w:r>
-            <w:r>
-              <w:rPr>
-                <w:sz w:val="28"/>
-                <w:szCs w:val="28"/>
-              </w:rPr>
-              <w:t xml:space="preserve">, </w:t>
-            </w:r>
-            <w:r>
-              <w:rPr>
-                <w:sz w:val="28"/>
-                <w:szCs w:val="28"/>
-              </w:rPr>
-              <w:t>5.30</w:t>
-            </w:r>
-            <w:r>
-              <w:rPr>
-                <w:sz w:val="28"/>
-                <w:szCs w:val="28"/>
-              </w:rPr>
-              <w:t>, and 5.35</w:t>
-            </w:r>
-            <w:r>
-              <w:rPr>
-                <w:sz w:val="28"/>
-                <w:szCs w:val="28"/>
-              </w:rPr>
-              <w:t xml:space="preserve"> </w:t>
-            </w:r>
-            <w:r>
-              <w:rPr>
-                <w:sz w:val="28"/>
-                <w:szCs w:val="28"/>
-              </w:rPr>
               <w:t xml:space="preserve">of the </w:t>
             </w:r>
-            <w:hyperlink r:id="rId6" w:history="1">
+            <w:hyperlink r:id="rId9" w:history="1">
               <w:r>
                 <w:rPr>
                   <w:rStyle w:val="Hyperlink"/>
@@ -2146,73 +2200,163 @@
                 <w:sz w:val="28"/>
                 <w:szCs w:val="28"/>
               </w:rPr>
-              <w:t xml:space="preserve"> For details on the </w:t>
-            </w:r>
-            <w:r>
+              <w:t xml:space="preserve"> </w:t>
+            </w:r>
+          </w:p>
+          <w:p>
+            <w:pPr>
+              <w:pStyle w:val="NormalWeb"/>
               <w:rPr>
                 <w:rFonts w:cstheme="minorHAnsi"/>
                 <w:bCs/>
                 <w:sz w:val="28"/>
                 <w:szCs w:val="28"/>
               </w:rPr>
-              <w:t xml:space="preserve">corresponding </w:t>
-            </w:r>
+            </w:pPr>
             <w:r>
               <w:rPr>
                 <w:rFonts w:cstheme="minorHAnsi"/>
                 <w:bCs/>
                 <w:sz w:val="28"/>
                 <w:szCs w:val="28"/>
-              </w:rPr>
-              <w:t xml:space="preserve">CLUs, </w:t>
-            </w:r>
-            <w:r>
-              <w:rPr>
+                <w:u w:val="single"/>
+              </w:rPr>
+              <w:t>HPCDATAMGM-1325:</w:t>
+            </w:r>
+            <w:r>
+              <w:rPr>
+                <w:rFonts w:cstheme="minorHAnsi"/>
                 <w:bCs/>
                 <w:sz w:val="28"/>
                 <w:szCs w:val="28"/>
               </w:rPr>
-              <w:t xml:space="preserve">refer to </w:t>
-            </w:r>
-            <w:hyperlink r:id="rId7" w:history="1">
-              <w:r>
-                <w:rPr>
-                  <w:rStyle w:val="Hyperlink"/>
-                  <w:bCs/>
-                  <w:sz w:val="28"/>
-                  <w:szCs w:val="28"/>
-                </w:rPr>
-                <w:t>Registering Data Via the CLU</w:t>
-              </w:r>
-            </w:hyperlink>
-            <w:r>
-              <w:rPr>
+              <w:t xml:space="preserve"> Enhanced the metadata export capability in the DME Web Application to </w:t>
+            </w:r>
+            <w:r>
+              <w:rPr>
+                <w:rFonts w:cstheme="minorHAnsi"/>
                 <w:bCs/>
                 <w:sz w:val="28"/>
                 <w:szCs w:val="28"/>
               </w:rPr>
+              <w:t>enable</w:t>
+            </w:r>
+            <w:r>
+              <w:rPr>
+                <w:rFonts w:cstheme="minorHAnsi"/>
+                <w:bCs/>
+                <w:sz w:val="28"/>
+                <w:szCs w:val="28"/>
+              </w:rPr>
+              <w:t xml:space="preserve"> metadata </w:t>
+            </w:r>
+            <w:r>
+              <w:rPr>
+                <w:rFonts w:cstheme="minorHAnsi"/>
+                <w:bCs/>
+                <w:sz w:val="28"/>
+                <w:szCs w:val="28"/>
+              </w:rPr>
+              <w:t xml:space="preserve">export </w:t>
+            </w:r>
+            <w:r>
+              <w:rPr>
+                <w:rFonts w:cstheme="minorHAnsi"/>
+                <w:bCs/>
+                <w:sz w:val="28"/>
+                <w:szCs w:val="28"/>
+              </w:rPr>
+              <w:t xml:space="preserve">of all the data objects or collections displayed </w:t>
+            </w:r>
+            <w:r>
+              <w:rPr>
+                <w:rFonts w:cstheme="minorHAnsi"/>
+                <w:bCs/>
+                <w:sz w:val="28"/>
+                <w:szCs w:val="28"/>
+              </w:rPr>
+              <w:t>on</w:t>
+            </w:r>
+            <w:r>
+              <w:rPr>
+                <w:rFonts w:cstheme="minorHAnsi"/>
+                <w:bCs/>
+                <w:sz w:val="28"/>
+                <w:szCs w:val="28"/>
+              </w:rPr>
+              <w:t xml:space="preserve"> the </w:t>
+            </w:r>
+            <w:r>
+              <w:rPr>
+                <w:rFonts w:cstheme="minorHAnsi"/>
+                <w:bCs/>
+                <w:sz w:val="28"/>
+                <w:szCs w:val="28"/>
+              </w:rPr>
+              <w:t>S</w:t>
+            </w:r>
+            <w:r>
+              <w:rPr>
+                <w:rFonts w:cstheme="minorHAnsi"/>
+                <w:bCs/>
+                <w:sz w:val="28"/>
+                <w:szCs w:val="28"/>
+              </w:rPr>
+              <w:t xml:space="preserve">earch </w:t>
+            </w:r>
+            <w:r>
+              <w:rPr>
+                <w:rFonts w:cstheme="minorHAnsi"/>
+                <w:bCs/>
+                <w:sz w:val="28"/>
+                <w:szCs w:val="28"/>
+              </w:rPr>
+              <w:t>R</w:t>
+            </w:r>
+            <w:r>
+              <w:rPr>
+                <w:rFonts w:cstheme="minorHAnsi"/>
+                <w:bCs/>
+                <w:sz w:val="28"/>
+                <w:szCs w:val="28"/>
+              </w:rPr>
+              <w:t>esults</w:t>
+            </w:r>
+            <w:r>
+              <w:rPr>
+                <w:rFonts w:cstheme="minorHAnsi"/>
+                <w:bCs/>
+                <w:sz w:val="28"/>
+                <w:szCs w:val="28"/>
+              </w:rPr>
+              <w:t xml:space="preserve"> screen</w:t>
+            </w:r>
+            <w:r>
+              <w:rPr>
+                <w:rFonts w:cstheme="minorHAnsi"/>
+                <w:bCs/>
+                <w:sz w:val="28"/>
+                <w:szCs w:val="28"/>
+              </w:rPr>
               <w:t>.</w:t>
             </w:r>
-          </w:p>
-          <w:p>
-            <w:pPr>
-              <w:pStyle w:val="NormalWeb"/>
+            <w:r>
               <w:rPr>
                 <w:rFonts w:cstheme="minorHAnsi"/>
                 <w:bCs/>
                 <w:sz w:val="28"/>
                 <w:szCs w:val="28"/>
               </w:rPr>
-            </w:pPr>
+              <w:t xml:space="preserve"> Previously</w:t>
+            </w:r>
             <w:r>
               <w:rPr>
                 <w:rFonts w:cstheme="minorHAnsi"/>
                 <w:bCs/>
                 <w:sz w:val="28"/>
                 <w:szCs w:val="28"/>
-                <w:u w:val="single"/>
-              </w:rPr>
-              <w:t>HPCDATAMGM-1325:</w:t>
+              </w:rPr>
+              <w:t>, only</w:t>
             </w:r>
             <w:r>
               <w:rPr>
@@ -2221,7 +2365,7 @@
                 <w:sz w:val="28"/>
                 <w:szCs w:val="28"/>
               </w:rPr>
-              <w:t xml:space="preserve"> Enhanced the metadata export capability in the DME Web Application to </w:t>
+              <w:t xml:space="preserve"> </w:t>
             </w:r>
             <w:r>
               <w:rPr>
@@ -2230,7 +2374,7 @@
                 <w:sz w:val="28"/>
                 <w:szCs w:val="28"/>
               </w:rPr>
-              <w:t>enable</w:t>
+              <w:t>metadata of data objects</w:t>
             </w:r>
             <w:r>
               <w:rPr>
@@ -2239,7 +2383,7 @@
                 <w:sz w:val="28"/>
                 <w:szCs w:val="28"/>
               </w:rPr>
-              <w:t xml:space="preserve"> metadata </w:t>
+              <w:t xml:space="preserve"> or </w:t>
             </w:r>
             <w:r>
               <w:rPr>
@@ -2248,7 +2392,7 @@
                 <w:sz w:val="28"/>
                 <w:szCs w:val="28"/>
               </w:rPr>
-              <w:t xml:space="preserve">export </w:t>
+              <w:t>coll</w:t>
             </w:r>
             <w:r>
               <w:rPr>
@@ -2257,7 +2401,7 @@
                 <w:sz w:val="28"/>
                 <w:szCs w:val="28"/>
               </w:rPr>
-              <w:t xml:space="preserve">of all the data objects or collections displayed </w:t>
+              <w:t>e</w:t>
             </w:r>
             <w:r>
               <w:rPr>
@@ -2266,7 +2410,7 @@
                 <w:sz w:val="28"/>
                 <w:szCs w:val="28"/>
               </w:rPr>
-              <w:t>on</w:t>
+              <w:t>ctions in the current page</w:t>
             </w:r>
             <w:r>
               <w:rPr>
@@ -2275,7 +2419,7 @@
                 <w:sz w:val="28"/>
                 <w:szCs w:val="28"/>
               </w:rPr>
-              <w:t xml:space="preserve"> the </w:t>
+              <w:t xml:space="preserve"> </w:t>
             </w:r>
             <w:r>
               <w:rPr>
@@ -2284,7 +2428,7 @@
                 <w:sz w:val="28"/>
                 <w:szCs w:val="28"/>
               </w:rPr>
-              <w:t>S</w:t>
+              <w:t xml:space="preserve">could </w:t>
             </w:r>
             <w:r>
               <w:rPr>
@@ -2293,7 +2437,7 @@
                 <w:sz w:val="28"/>
                 <w:szCs w:val="28"/>
               </w:rPr>
-              <w:t xml:space="preserve">earch </w:t>
+              <w:t>be exported</w:t>
             </w:r>
             <w:r>
               <w:rPr>
@@ -2302,7 +2446,7 @@
                 <w:sz w:val="28"/>
                 <w:szCs w:val="28"/>
               </w:rPr>
-              <w:t>R</w:t>
+              <w:t>. For details</w:t>
             </w:r>
             <w:r>
               <w:rPr>
@@ -2311,7 +2455,7 @@
                 <w:sz w:val="28"/>
                 <w:szCs w:val="28"/>
               </w:rPr>
-              <w:t>esults</w:t>
+              <w:t xml:space="preserve"> on the metadata export capability</w:t>
             </w:r>
             <w:r>
               <w:rPr>
@@ -2320,108 +2464,9 @@
                 <w:sz w:val="28"/>
                 <w:szCs w:val="28"/>
               </w:rPr>
-              <w:t xml:space="preserve"> screen</w:t>
-            </w:r>
-            <w:r>
-              <w:rPr>
-                <w:rFonts w:cstheme="minorHAnsi"/>
-                <w:bCs/>
-                <w:sz w:val="28"/>
-                <w:szCs w:val="28"/>
-              </w:rPr>
-              <w:t>. Presently, only</w:t>
-            </w:r>
-            <w:r>
-              <w:rPr>
-                <w:rFonts w:cstheme="minorHAnsi"/>
-                <w:bCs/>
-                <w:sz w:val="28"/>
-                <w:szCs w:val="28"/>
-              </w:rPr>
-              <w:t xml:space="preserve"> </w:t>
-            </w:r>
-            <w:r>
-              <w:rPr>
-                <w:rFonts w:cstheme="minorHAnsi"/>
-                <w:bCs/>
-                <w:sz w:val="28"/>
-                <w:szCs w:val="28"/>
-              </w:rPr>
-              <w:t>metadata of data objects</w:t>
-            </w:r>
-            <w:r>
-              <w:rPr>
-                <w:rFonts w:cstheme="minorHAnsi"/>
-                <w:bCs/>
-                <w:sz w:val="28"/>
-                <w:szCs w:val="28"/>
-              </w:rPr>
-              <w:t xml:space="preserve"> or </w:t>
-            </w:r>
-            <w:r>
-              <w:rPr>
-                <w:rFonts w:cstheme="minorHAnsi"/>
-                <w:bCs/>
-                <w:sz w:val="28"/>
-                <w:szCs w:val="28"/>
-              </w:rPr>
-              <w:t>coll</w:t>
-            </w:r>
-            <w:r>
-              <w:rPr>
-                <w:rFonts w:cstheme="minorHAnsi"/>
-                <w:bCs/>
-                <w:sz w:val="28"/>
-                <w:szCs w:val="28"/>
-              </w:rPr>
-              <w:t>e</w:t>
-            </w:r>
-            <w:r>
-              <w:rPr>
-                <w:rFonts w:cstheme="minorHAnsi"/>
-                <w:bCs/>
-                <w:sz w:val="28"/>
-                <w:szCs w:val="28"/>
-              </w:rPr>
-              <w:t>ctions in the current page</w:t>
-            </w:r>
-            <w:r>
-              <w:rPr>
-                <w:rFonts w:cstheme="minorHAnsi"/>
-                <w:bCs/>
-                <w:sz w:val="28"/>
-                <w:szCs w:val="28"/>
-              </w:rPr>
-              <w:t xml:space="preserve"> can be exported</w:t>
-            </w:r>
-            <w:r>
-              <w:rPr>
-                <w:rFonts w:cstheme="minorHAnsi"/>
-                <w:bCs/>
-                <w:sz w:val="28"/>
-                <w:szCs w:val="28"/>
-              </w:rPr>
-              <w:t>. For details</w:t>
-            </w:r>
-            <w:r>
-              <w:rPr>
-                <w:rFonts w:cstheme="minorHAnsi"/>
-                <w:bCs/>
-                <w:sz w:val="28"/>
-                <w:szCs w:val="28"/>
-              </w:rPr>
-              <w:t xml:space="preserve"> on the metadata export capability</w:t>
-            </w:r>
-            <w:r>
-              <w:rPr>
-                <w:rFonts w:cstheme="minorHAnsi"/>
-                <w:bCs/>
-                <w:sz w:val="28"/>
-                <w:szCs w:val="28"/>
-              </w:rPr>
               <w:t xml:space="preserve">, refer to </w:t>
             </w:r>
-            <w:hyperlink r:id="rId8" w:history="1">
+            <w:hyperlink r:id="rId10" w:history="1">
               <w:r>
                 <w:rPr>
                   <w:rStyle w:val="Hyperlink"/>
@@ -2487,7 +2532,7 @@
                 <w:sz w:val="28"/>
                 <w:szCs w:val="28"/>
               </w:rPr>
-              <w:t>Re</w:t>
+              <w:t xml:space="preserve">Redesigned the </w:t>
             </w:r>
             <w:r>
               <w:rPr>
@@ -2496,7 +2541,7 @@
                 <w:sz w:val="28"/>
                 <w:szCs w:val="28"/>
               </w:rPr>
-              <w:t>-</w:t>
+              <w:t xml:space="preserve">layout of the </w:t>
             </w:r>
             <w:r>
               <w:rPr>
@@ -2505,7 +2550,7 @@
                 <w:sz w:val="28"/>
                 <w:szCs w:val="28"/>
               </w:rPr>
-              <w:t xml:space="preserve">designed the </w:t>
+              <w:t>R</w:t>
             </w:r>
             <w:r>
               <w:rPr>
@@ -2514,7 +2559,7 @@
                 <w:sz w:val="28"/>
                 <w:szCs w:val="28"/>
               </w:rPr>
-              <w:t xml:space="preserve">layout of the </w:t>
+              <w:t>egister Bulk page of the DME Web Application for clarity</w:t>
             </w:r>
             <w:r>
               <w:rPr>
@@ -2523,7 +2568,7 @@
                 <w:sz w:val="28"/>
                 <w:szCs w:val="28"/>
               </w:rPr>
-              <w:t>R</w:t>
+              <w:t>,</w:t>
             </w:r>
             <w:r>
               <w:rPr>
@@ -2532,7 +2577,16 @@
                 <w:sz w:val="28"/>
                 <w:szCs w:val="28"/>
               </w:rPr>
-              <w:t>egister Bulk page of the DME Web Application for clarity</w:t>
+              <w:t xml:space="preserve"> and to better align with the order of user actions</w:t>
+            </w:r>
+            <w:r>
+              <w:rPr>
+                <w:rFonts w:cstheme="minorHAnsi"/>
+                <w:b/>
+                <w:sz w:val="28"/>
+                <w:szCs w:val="28"/>
+              </w:rPr>
+              <w:t xml:space="preserve">. </w:t>
             </w:r>
             <w:r>
               <w:rPr>
@@ -2541,7 +2595,7 @@
                 <w:sz w:val="28"/>
                 <w:szCs w:val="28"/>
               </w:rPr>
-              <w:t>,</w:t>
+              <w:t>For details</w:t>
             </w:r>
             <w:r>
               <w:rPr>
@@ -2550,16 +2604,7 @@
                 <w:sz w:val="28"/>
                 <w:szCs w:val="28"/>
               </w:rPr>
-              <w:t xml:space="preserve"> and to better align with the order of user actions</w:t>
-            </w:r>
-            <w:r>
-              <w:rPr>
-                <w:rFonts w:cstheme="minorHAnsi"/>
-                <w:b/>
-                <w:sz w:val="28"/>
-                <w:szCs w:val="28"/>
-              </w:rPr>
-              <w:t xml:space="preserve">. </w:t>
+              <w:t xml:space="preserve"> on performing </w:t>
             </w:r>
             <w:r>
               <w:rPr>
@@ -2568,7 +2613,7 @@
                 <w:sz w:val="28"/>
                 <w:szCs w:val="28"/>
               </w:rPr>
-              <w:t>For details</w:t>
+              <w:t>b</w:t>
             </w:r>
             <w:r>
               <w:rPr>
@@ -2577,7 +2622,7 @@
                 <w:sz w:val="28"/>
                 <w:szCs w:val="28"/>
               </w:rPr>
-              <w:t xml:space="preserve"> on performing </w:t>
+              <w:t xml:space="preserve">ulk </w:t>
             </w:r>
             <w:r>
               <w:rPr>
@@ -2586,7 +2631,7 @@
                 <w:sz w:val="28"/>
                 <w:szCs w:val="28"/>
               </w:rPr>
-              <w:t>b</w:t>
+              <w:t>r</w:t>
             </w:r>
             <w:r>
               <w:rPr>
@@ -2595,7 +2640,7 @@
                 <w:sz w:val="28"/>
                 <w:szCs w:val="28"/>
               </w:rPr>
-              <w:t xml:space="preserve">ulk </w:t>
+              <w:t>egistratio</w:t>
             </w:r>
             <w:r>
               <w:rPr>
@@ -2604,7 +2649,7 @@
                 <w:sz w:val="28"/>
                 <w:szCs w:val="28"/>
               </w:rPr>
-              <w:t>r</w:t>
+              <w:t>n</w:t>
             </w:r>
             <w:r>
               <w:rPr>
@@ -2613,7 +2658,7 @@
                 <w:sz w:val="28"/>
                 <w:szCs w:val="28"/>
               </w:rPr>
-              <w:t>egistratio</w:t>
+              <w:t xml:space="preserve"> through the DME Web Application, </w:t>
             </w:r>
             <w:r>
               <w:rPr>
@@ -2622,7 +2667,7 @@
                 <w:sz w:val="28"/>
                 <w:szCs w:val="28"/>
               </w:rPr>
-              <w:t>n</w:t>
+              <w:t>refer to</w:t>
             </w:r>
             <w:r>
               <w:rPr>
@@ -2631,27 +2676,9 @@
                 <w:sz w:val="28"/>
                 <w:szCs w:val="28"/>
               </w:rPr>
-              <w:t xml:space="preserve"> through the DME Web Application, </w:t>
-            </w:r>
-            <w:r>
-              <w:rPr>
-                <w:rFonts w:cstheme="minorHAnsi"/>
-                <w:bCs/>
-                <w:sz w:val="28"/>
-                <w:szCs w:val="28"/>
-              </w:rPr>
-              <w:t>refer to</w:t>
-            </w:r>
-            <w:r>
-              <w:rPr>
-                <w:rFonts w:cstheme="minorHAnsi"/>
-                <w:bCs/>
-                <w:sz w:val="28"/>
-                <w:szCs w:val="28"/>
-              </w:rPr>
               <w:t xml:space="preserve"> </w:t>
             </w:r>
-            <w:hyperlink r:id="rId9" w:history="1">
+            <w:hyperlink r:id="rId11" w:history="1">
               <w:r>
                 <w:rPr>
                   <w:rStyle w:val="Hyperlink"/>
@@ -2840,22 +2867,28 @@
                 <w:sz w:val="28"/>
                 <w:szCs w:val="28"/>
               </w:rPr>
-              <w:t xml:space="preserve">n the Edit Metadata screen. This is presently displayed only while </w:t>
-            </w:r>
-            <w:r>
-              <w:rPr>
-                <w:sz w:val="28"/>
-                <w:szCs w:val="28"/>
-              </w:rPr>
-              <w:t xml:space="preserve">adding new metadata during collection </w:t>
-            </w:r>
-            <w:r>
-              <w:rPr>
-                <w:sz w:val="28"/>
-                <w:szCs w:val="28"/>
-              </w:rPr>
-              <w:lastRenderedPageBreak/>
-              <w:t>or data object registration</w:t>
+              <w:t xml:space="preserve">n the Edit Metadata screen. This </w:t>
+            </w:r>
+            <w:r>
+              <w:rPr>
+                <w:sz w:val="28"/>
+                <w:szCs w:val="28"/>
+              </w:rPr>
+              <w:t xml:space="preserve">was previously </w:t>
+            </w:r>
+            <w:r>
+              <w:rPr>
+                <w:sz w:val="28"/>
+                <w:szCs w:val="28"/>
+              </w:rPr>
+              <w:t xml:space="preserve">displayed only while </w:t>
+            </w:r>
+            <w:r>
+              <w:rPr>
+                <w:sz w:val="28"/>
+                <w:szCs w:val="28"/>
+              </w:rPr>
+              <w:t>adding new metadata during collection or data object registration</w:t>
             </w:r>
             <w:r>
               <w:rPr>
@@ -2885,7 +2918,7 @@
               </w:rPr>
               <w:t xml:space="preserve"> </w:t>
             </w:r>
-            <w:hyperlink r:id="rId10" w:history="1">
+            <w:hyperlink r:id="rId12" w:history="1">
               <w:r>
                 <w:rPr>
                   <w:rStyle w:val="Hyperlink"/>
@@ -3014,7 +3047,7 @@
               </w:rPr>
               <w:t xml:space="preserve"> </w:t>
             </w:r>
-            <w:hyperlink r:id="rId11" w:history="1">
+            <w:hyperlink r:id="rId13" w:history="1">
               <w:r>
                 <w:rPr>
                   <w:rStyle w:val="Hyperlink"/>
@@ -3135,7 +3168,7 @@
               </w:rPr>
               <w:t xml:space="preserve"> </w:t>
             </w:r>
-            <w:hyperlink r:id="rId12" w:history="1">
+            <w:hyperlink r:id="rId14" w:history="1">
               <w:r>
                 <w:rPr>
                   <w:rStyle w:val="Hyperlink"/>
@@ -3483,7 +3516,7 @@
                 <w:szCs w:val="28"/>
                 <w:u w:val="single"/>
               </w:rPr>
-              <w:t>HPCDATAMGM-13</w:t>
+              <w:t>HPCDATAMGM-</w:t>
             </w:r>
             <w:r>
               <w:rPr>
@@ -3491,7 +3524,7 @@
                 <w:szCs w:val="28"/>
                 <w:u w:val="single"/>
               </w:rPr>
-              <w:t>2</w:t>
+              <w:t>13</w:t>
             </w:r>
             <w:r>
               <w:rPr>
@@ -3499,7 +3532,7 @@
                 <w:szCs w:val="28"/>
                 <w:u w:val="single"/>
               </w:rPr>
-              <w:t>1</w:t>
+              <w:t>22</w:t>
             </w:r>
             <w:r>
               <w:rPr>
@@ -3660,7 +3693,7 @@
               </w:rPr>
               <w:t xml:space="preserve"> </w:t>
             </w:r>
-            <w:hyperlink r:id="rId13" w:history="1">
+            <w:hyperlink r:id="rId15" w:history="1">
               <w:r>
                 <w:rPr>
                   <w:rStyle w:val="Hyperlink"/>
@@ -3729,6 +3762,51 @@
                 <w:sz w:val="28"/>
                 <w:szCs w:val="28"/>
               </w:rPr>
+              <w:t>==============================================================</w:t>
+            </w:r>
+          </w:p>
+          <w:p>
+            <w:pPr>
+              <w:rPr>
+                <w:rFonts w:cstheme="minorHAnsi"/>
+                <w:b/>
+                <w:sz w:val="28"/>
+                <w:szCs w:val="28"/>
+              </w:rPr>
+            </w:pPr>
+            <w:r>
+              <w:rPr>
+                <w:rFonts w:cstheme="minorHAnsi"/>
+                <w:b/>
+                <w:sz w:val="28"/>
+                <w:szCs w:val="28"/>
+              </w:rPr>
+              <w:t>5</w:t>
+            </w:r>
+            <w:r>
+              <w:rPr>
+                <w:rFonts w:cstheme="minorHAnsi"/>
+                <w:b/>
+                <w:sz w:val="28"/>
+                <w:szCs w:val="28"/>
+              </w:rPr>
+              <w:t>.0 Documentation</w:t>
+            </w:r>
+          </w:p>
+          <w:p>
+            <w:pPr>
+              <w:rPr>
+                <w:rFonts w:cstheme="minorHAnsi"/>
+                <w:sz w:val="28"/>
+                <w:szCs w:val="28"/>
+              </w:rPr>
+            </w:pPr>
+            <w:r>
+              <w:rPr>
+                <w:rFonts w:cstheme="minorHAnsi"/>
+                <w:sz w:val="28"/>
+                <w:szCs w:val="28"/>
+              </w:rPr>
               <w:lastRenderedPageBreak/>
               <w:t>==============================================================</w:t>
             </w:r>
@@ -3737,51 +3815,6 @@
             <w:pPr>
               <w:rPr>
                 <w:rFonts w:cstheme="minorHAnsi"/>
-                <w:b/>
-                <w:sz w:val="28"/>
-                <w:szCs w:val="28"/>
-              </w:rPr>
-            </w:pPr>
-            <w:r>
-              <w:rPr>
-                <w:rFonts w:cstheme="minorHAnsi"/>
-                <w:b/>
-                <w:sz w:val="28"/>
-                <w:szCs w:val="28"/>
-              </w:rPr>
-              <w:t>5</w:t>
-            </w:r>
-            <w:r>
-              <w:rPr>
-                <w:rFonts w:cstheme="minorHAnsi"/>
-                <w:b/>
-                <w:sz w:val="28"/>
-                <w:szCs w:val="28"/>
-              </w:rPr>
-              <w:t>.0 Documentation</w:t>
-            </w:r>
-          </w:p>
-          <w:p>
-            <w:pPr>
-              <w:rPr>
-                <w:rFonts w:cstheme="minorHAnsi"/>
-                <w:sz w:val="28"/>
-                <w:szCs w:val="28"/>
-              </w:rPr>
-            </w:pPr>
-            <w:r>
-              <w:rPr>
-                <w:rFonts w:cstheme="minorHAnsi"/>
-                <w:sz w:val="28"/>
-                <w:szCs w:val="28"/>
-              </w:rPr>
-              <w:t>==============================================================</w:t>
-            </w:r>
-          </w:p>
-          <w:p>
-            <w:pPr>
-              <w:rPr>
-                <w:rFonts w:cstheme="minorHAnsi"/>
                 <w:sz w:val="28"/>
                 <w:szCs w:val="28"/>
               </w:rPr>
@@ -3827,280 +3860,6 @@
               </w:rPr>
               <w:t xml:space="preserve">,  visit </w:t>
             </w:r>
-            <w:hyperlink r:id="rId14" w:history="1">
-              <w:r>
-                <w:rPr>
-                  <w:rStyle w:val="Hyperlink"/>
-                  <w:rFonts w:cstheme="minorHAnsi"/>
-                  <w:sz w:val="28"/>
-                  <w:szCs w:val="28"/>
-                </w:rPr>
-                <w:t>https://wiki.nci.nih.gov/display/DMEdoc/DME+User+Guide</w:t>
-              </w:r>
-            </w:hyperlink>
-            <w:r>
-              <w:rPr>
-                <w:rStyle w:val="Hyperlink"/>
-                <w:rFonts w:cstheme="minorHAnsi"/>
-                <w:sz w:val="28"/>
-                <w:szCs w:val="28"/>
-              </w:rPr>
-              <w:t>.</w:t>
-            </w:r>
-          </w:p>
-          <w:p>
-            <w:pPr>
-              <w:rPr>
-                <w:rFonts w:cstheme="minorHAnsi"/>
-                <w:sz w:val="28"/>
-                <w:szCs w:val="28"/>
-              </w:rPr>
-            </w:pPr>
-          </w:p>
-          <w:p>
-            <w:pPr>
-              <w:rPr>
-                <w:rFonts w:cstheme="minorHAnsi"/>
-                <w:sz w:val="28"/>
-                <w:szCs w:val="28"/>
-              </w:rPr>
-            </w:pPr>
-          </w:p>
-          <w:p>
-            <w:pPr>
-              <w:rPr>
-                <w:rFonts w:cstheme="minorHAnsi"/>
-                <w:sz w:val="28"/>
-                <w:szCs w:val="28"/>
-              </w:rPr>
-            </w:pPr>
-            <w:r>
-              <w:rPr>
-                <w:rFonts w:cstheme="minorHAnsi"/>
-                <w:sz w:val="28"/>
-                <w:szCs w:val="28"/>
-              </w:rPr>
-              <w:t>For details on the REST API,</w:t>
-            </w:r>
-            <w:r>
-              <w:rPr>
-                <w:rFonts w:cstheme="minorHAnsi"/>
-                <w:sz w:val="28"/>
-                <w:szCs w:val="28"/>
-              </w:rPr>
-              <w:t xml:space="preserve"> </w:t>
-            </w:r>
-            <w:r>
-              <w:rPr>
-                <w:rFonts w:cstheme="minorHAnsi"/>
-                <w:sz w:val="28"/>
-                <w:szCs w:val="28"/>
-              </w:rPr>
-              <w:t>refer to the API Specification located at</w:t>
-            </w:r>
-          </w:p>
-          <w:p>
-            <w:pPr>
-              <w:rPr>
-                <w:rFonts w:cstheme="minorHAnsi"/>
-                <w:sz w:val="28"/>
-                <w:szCs w:val="28"/>
-              </w:rPr>
-            </w:pPr>
-            <w:hyperlink r:id="rId15" w:history="1">
-              <w:r>
-                <w:rPr>
-                  <w:rStyle w:val="Hyperlink"/>
-                  <w:rFonts w:cstheme="minorHAnsi"/>
-                  <w:sz w:val="28"/>
-                  <w:szCs w:val="28"/>
-                </w:rPr>
-                <w:t>https://github.com/CBIIT/HPC_DME_APIs/blob/master/doc/guides/HPC_API_Specification.docx</w:t>
-              </w:r>
-            </w:hyperlink>
-            <w:r>
-              <w:rPr>
-                <w:rStyle w:val="Hyperlink"/>
-                <w:rFonts w:cstheme="minorHAnsi"/>
-                <w:sz w:val="28"/>
-                <w:szCs w:val="28"/>
-              </w:rPr>
-              <w:t>.</w:t>
-            </w:r>
-          </w:p>
-          <w:p>
-            <w:pPr>
-              <w:rPr>
-                <w:rFonts w:cstheme="minorHAnsi"/>
-                <w:sz w:val="28"/>
-                <w:szCs w:val="28"/>
-              </w:rPr>
-            </w:pPr>
-          </w:p>
-          <w:p>
-            <w:pPr>
-              <w:rPr>
-                <w:rFonts w:cstheme="minorHAnsi"/>
-                <w:sz w:val="28"/>
-                <w:szCs w:val="28"/>
-              </w:rPr>
-            </w:pPr>
-          </w:p>
-          <w:p>
-            <w:pPr>
-              <w:rPr>
-                <w:rFonts w:cstheme="minorHAnsi"/>
-                <w:sz w:val="28"/>
-                <w:szCs w:val="28"/>
-              </w:rPr>
-            </w:pPr>
-            <w:r>
-              <w:rPr>
-                <w:rFonts w:cstheme="minorHAnsi"/>
-                <w:sz w:val="28"/>
-                <w:szCs w:val="28"/>
-              </w:rPr>
-              <w:t>==============================================================</w:t>
-            </w:r>
-          </w:p>
-          <w:p>
-            <w:pPr>
-              <w:rPr>
-                <w:rFonts w:cstheme="minorHAnsi"/>
-                <w:b/>
-                <w:sz w:val="28"/>
-                <w:szCs w:val="28"/>
-              </w:rPr>
-            </w:pPr>
-            <w:r>
-              <w:rPr>
-                <w:rFonts w:cstheme="minorHAnsi"/>
-                <w:b/>
-                <w:sz w:val="28"/>
-                <w:szCs w:val="28"/>
-              </w:rPr>
-              <w:t>6</w:t>
-            </w:r>
-            <w:r>
-              <w:rPr>
-                <w:rFonts w:cstheme="minorHAnsi"/>
-                <w:b/>
-                <w:sz w:val="28"/>
-                <w:szCs w:val="28"/>
-              </w:rPr>
-              <w:t>.0 Re</w:t>
-            </w:r>
-            <w:r>
-              <w:rPr>
-                <w:rFonts w:cstheme="minorHAnsi"/>
-                <w:b/>
-                <w:sz w:val="28"/>
-                <w:szCs w:val="28"/>
-              </w:rPr>
-              <w:t>sources</w:t>
-            </w:r>
-          </w:p>
-          <w:p>
-            <w:pPr>
-              <w:rPr>
-                <w:rFonts w:cstheme="minorHAnsi"/>
-                <w:sz w:val="28"/>
-                <w:szCs w:val="28"/>
-              </w:rPr>
-            </w:pPr>
-            <w:r>
-              <w:rPr>
-                <w:rFonts w:cstheme="minorHAnsi"/>
-                <w:sz w:val="28"/>
-                <w:szCs w:val="28"/>
-              </w:rPr>
-              <w:t>==============================================================</w:t>
-            </w:r>
-          </w:p>
-          <w:p>
-            <w:pPr>
-              <w:rPr>
-                <w:rFonts w:cstheme="minorHAnsi"/>
-                <w:sz w:val="28"/>
-                <w:szCs w:val="28"/>
-              </w:rPr>
-            </w:pPr>
-          </w:p>
-          <w:p>
-            <w:pPr>
-              <w:rPr>
-                <w:rFonts w:cstheme="minorHAnsi"/>
-                <w:sz w:val="28"/>
-                <w:szCs w:val="28"/>
-              </w:rPr>
-            </w:pPr>
-            <w:r>
-              <w:rPr>
-                <w:rFonts w:cstheme="minorHAnsi"/>
-                <w:sz w:val="28"/>
-                <w:szCs w:val="28"/>
-              </w:rPr>
-              <w:t>The following URLs access web pages relevant to</w:t>
-            </w:r>
-            <w:r>
-              <w:rPr>
-                <w:rFonts w:cstheme="minorHAnsi"/>
-                <w:sz w:val="28"/>
-                <w:szCs w:val="28"/>
-              </w:rPr>
-              <w:t xml:space="preserve"> HPC DME</w:t>
-            </w:r>
-            <w:r>
-              <w:rPr>
-                <w:rFonts w:cstheme="minorHAnsi"/>
-                <w:sz w:val="28"/>
-                <w:szCs w:val="28"/>
-              </w:rPr>
-              <w:t>.</w:t>
-            </w:r>
-          </w:p>
-          <w:p>
-            <w:pPr>
-              <w:rPr>
-                <w:rFonts w:cstheme="minorHAnsi"/>
-                <w:sz w:val="28"/>
-                <w:szCs w:val="28"/>
-              </w:rPr>
-            </w:pPr>
-          </w:p>
-          <w:p>
-            <w:pPr>
-              <w:rPr>
-                <w:rFonts w:cstheme="minorHAnsi"/>
-                <w:sz w:val="28"/>
-                <w:szCs w:val="28"/>
-              </w:rPr>
-            </w:pPr>
-            <w:r>
-              <w:rPr>
-                <w:rFonts w:cstheme="minorHAnsi"/>
-                <w:sz w:val="28"/>
-                <w:szCs w:val="28"/>
-              </w:rPr>
-              <w:t xml:space="preserve">DME </w:t>
-            </w:r>
-            <w:r>
-              <w:rPr>
-                <w:rFonts w:cstheme="minorHAnsi"/>
-                <w:sz w:val="28"/>
-                <w:szCs w:val="28"/>
-              </w:rPr>
-              <w:t xml:space="preserve">User Guide </w:t>
-            </w:r>
-          </w:p>
-          <w:p>
-            <w:pPr>
-              <w:rPr>
-                <w:rFonts w:cstheme="minorHAnsi"/>
-                <w:sz w:val="28"/>
-                <w:szCs w:val="28"/>
-              </w:rPr>
-            </w:pPr>
             <w:hyperlink r:id="rId16" w:history="1">
               <w:r>
                 <w:rPr>
@@ -4112,6 +3871,280 @@
                 <w:t>https://wiki.nci.nih.gov/display/DMEdoc/DME+User+Guide</w:t>
               </w:r>
             </w:hyperlink>
+            <w:r>
+              <w:rPr>
+                <w:rStyle w:val="Hyperlink"/>
+                <w:rFonts w:cstheme="minorHAnsi"/>
+                <w:sz w:val="28"/>
+                <w:szCs w:val="28"/>
+              </w:rPr>
+              <w:t>.</w:t>
+            </w:r>
+          </w:p>
+          <w:p>
+            <w:pPr>
+              <w:rPr>
+                <w:rFonts w:cstheme="minorHAnsi"/>
+                <w:sz w:val="28"/>
+                <w:szCs w:val="28"/>
+              </w:rPr>
+            </w:pPr>
+          </w:p>
+          <w:p>
+            <w:pPr>
+              <w:rPr>
+                <w:rFonts w:cstheme="minorHAnsi"/>
+                <w:sz w:val="28"/>
+                <w:szCs w:val="28"/>
+              </w:rPr>
+            </w:pPr>
+          </w:p>
+          <w:p>
+            <w:pPr>
+              <w:rPr>
+                <w:rFonts w:cstheme="minorHAnsi"/>
+                <w:sz w:val="28"/>
+                <w:szCs w:val="28"/>
+              </w:rPr>
+            </w:pPr>
+            <w:r>
+              <w:rPr>
+                <w:rFonts w:cstheme="minorHAnsi"/>
+                <w:sz w:val="28"/>
+                <w:szCs w:val="28"/>
+              </w:rPr>
+              <w:t>For details on the REST API,</w:t>
+            </w:r>
+            <w:r>
+              <w:rPr>
+                <w:rFonts w:cstheme="minorHAnsi"/>
+                <w:sz w:val="28"/>
+                <w:szCs w:val="28"/>
+              </w:rPr>
+              <w:t xml:space="preserve"> </w:t>
+            </w:r>
+            <w:r>
+              <w:rPr>
+                <w:rFonts w:cstheme="minorHAnsi"/>
+                <w:sz w:val="28"/>
+                <w:szCs w:val="28"/>
+              </w:rPr>
+              <w:t>refer to the API Specification located at</w:t>
+            </w:r>
+          </w:p>
+          <w:p>
+            <w:pPr>
+              <w:rPr>
+                <w:rFonts w:cstheme="minorHAnsi"/>
+                <w:sz w:val="28"/>
+                <w:szCs w:val="28"/>
+              </w:rPr>
+            </w:pPr>
+            <w:hyperlink r:id="rId17" w:history="1">
+              <w:r>
+                <w:rPr>
+                  <w:rStyle w:val="Hyperlink"/>
+                  <w:rFonts w:cstheme="minorHAnsi"/>
+                  <w:sz w:val="28"/>
+                  <w:szCs w:val="28"/>
+                </w:rPr>
+                <w:t>https://github.com/CBIIT/HPC_DME_APIs/blob/master/doc/guides/HPC_API_Specification.docx</w:t>
+              </w:r>
+            </w:hyperlink>
+            <w:r>
+              <w:rPr>
+                <w:rStyle w:val="Hyperlink"/>
+                <w:rFonts w:cstheme="minorHAnsi"/>
+                <w:sz w:val="28"/>
+                <w:szCs w:val="28"/>
+              </w:rPr>
+              <w:t>.</w:t>
+            </w:r>
+          </w:p>
+          <w:p>
+            <w:pPr>
+              <w:rPr>
+                <w:rFonts w:cstheme="minorHAnsi"/>
+                <w:sz w:val="28"/>
+                <w:szCs w:val="28"/>
+              </w:rPr>
+            </w:pPr>
+          </w:p>
+          <w:p>
+            <w:pPr>
+              <w:rPr>
+                <w:rFonts w:cstheme="minorHAnsi"/>
+                <w:sz w:val="28"/>
+                <w:szCs w:val="28"/>
+              </w:rPr>
+            </w:pPr>
+          </w:p>
+          <w:p>
+            <w:pPr>
+              <w:rPr>
+                <w:rFonts w:cstheme="minorHAnsi"/>
+                <w:sz w:val="28"/>
+                <w:szCs w:val="28"/>
+              </w:rPr>
+            </w:pPr>
+            <w:r>
+              <w:rPr>
+                <w:rFonts w:cstheme="minorHAnsi"/>
+                <w:sz w:val="28"/>
+                <w:szCs w:val="28"/>
+              </w:rPr>
+              <w:t>==============================================================</w:t>
+            </w:r>
+          </w:p>
+          <w:p>
+            <w:pPr>
+              <w:rPr>
+                <w:rFonts w:cstheme="minorHAnsi"/>
+                <w:b/>
+                <w:sz w:val="28"/>
+                <w:szCs w:val="28"/>
+              </w:rPr>
+            </w:pPr>
+            <w:r>
+              <w:rPr>
+                <w:rFonts w:cstheme="minorHAnsi"/>
+                <w:b/>
+                <w:sz w:val="28"/>
+                <w:szCs w:val="28"/>
+              </w:rPr>
+              <w:t>6</w:t>
+            </w:r>
+            <w:r>
+              <w:rPr>
+                <w:rFonts w:cstheme="minorHAnsi"/>
+                <w:b/>
+                <w:sz w:val="28"/>
+                <w:szCs w:val="28"/>
+              </w:rPr>
+              <w:t>.0 Re</w:t>
+            </w:r>
+            <w:r>
+              <w:rPr>
+                <w:rFonts w:cstheme="minorHAnsi"/>
+                <w:b/>
+                <w:sz w:val="28"/>
+                <w:szCs w:val="28"/>
+              </w:rPr>
+              <w:t>sources</w:t>
+            </w:r>
+          </w:p>
+          <w:p>
+            <w:pPr>
+              <w:rPr>
+                <w:rFonts w:cstheme="minorHAnsi"/>
+                <w:sz w:val="28"/>
+                <w:szCs w:val="28"/>
+              </w:rPr>
+            </w:pPr>
+            <w:r>
+              <w:rPr>
+                <w:rFonts w:cstheme="minorHAnsi"/>
+                <w:sz w:val="28"/>
+                <w:szCs w:val="28"/>
+              </w:rPr>
+              <w:t>==============================================================</w:t>
+            </w:r>
+          </w:p>
+          <w:p>
+            <w:pPr>
+              <w:rPr>
+                <w:rFonts w:cstheme="minorHAnsi"/>
+                <w:sz w:val="28"/>
+                <w:szCs w:val="28"/>
+              </w:rPr>
+            </w:pPr>
+          </w:p>
+          <w:p>
+            <w:pPr>
+              <w:rPr>
+                <w:rFonts w:cstheme="minorHAnsi"/>
+                <w:sz w:val="28"/>
+                <w:szCs w:val="28"/>
+              </w:rPr>
+            </w:pPr>
+            <w:r>
+              <w:rPr>
+                <w:rFonts w:cstheme="minorHAnsi"/>
+                <w:sz w:val="28"/>
+                <w:szCs w:val="28"/>
+              </w:rPr>
+              <w:t>The following URLs access web pages relevant to</w:t>
+            </w:r>
+            <w:r>
+              <w:rPr>
+                <w:rFonts w:cstheme="minorHAnsi"/>
+                <w:sz w:val="28"/>
+                <w:szCs w:val="28"/>
+              </w:rPr>
+              <w:t xml:space="preserve"> HPC DME</w:t>
+            </w:r>
+            <w:r>
+              <w:rPr>
+                <w:rFonts w:cstheme="minorHAnsi"/>
+                <w:sz w:val="28"/>
+                <w:szCs w:val="28"/>
+              </w:rPr>
+              <w:t>.</w:t>
+            </w:r>
+          </w:p>
+          <w:p>
+            <w:pPr>
+              <w:rPr>
+                <w:rFonts w:cstheme="minorHAnsi"/>
+                <w:sz w:val="28"/>
+                <w:szCs w:val="28"/>
+              </w:rPr>
+            </w:pPr>
+          </w:p>
+          <w:p>
+            <w:pPr>
+              <w:rPr>
+                <w:rFonts w:cstheme="minorHAnsi"/>
+                <w:sz w:val="28"/>
+                <w:szCs w:val="28"/>
+              </w:rPr>
+            </w:pPr>
+            <w:r>
+              <w:rPr>
+                <w:rFonts w:cstheme="minorHAnsi"/>
+                <w:sz w:val="28"/>
+                <w:szCs w:val="28"/>
+              </w:rPr>
+              <w:t xml:space="preserve">DME </w:t>
+            </w:r>
+            <w:r>
+              <w:rPr>
+                <w:rFonts w:cstheme="minorHAnsi"/>
+                <w:sz w:val="28"/>
+                <w:szCs w:val="28"/>
+              </w:rPr>
+              <w:t xml:space="preserve">User Guide </w:t>
+            </w:r>
+          </w:p>
+          <w:p>
+            <w:pPr>
+              <w:rPr>
+                <w:rFonts w:cstheme="minorHAnsi"/>
+                <w:sz w:val="28"/>
+                <w:szCs w:val="28"/>
+              </w:rPr>
+            </w:pPr>
+            <w:hyperlink r:id="rId18" w:history="1">
+              <w:r>
+                <w:rPr>
+                  <w:rStyle w:val="Hyperlink"/>
+                  <w:rFonts w:cstheme="minorHAnsi"/>
+                  <w:sz w:val="28"/>
+                  <w:szCs w:val="28"/>
+                </w:rPr>
+                <w:t>https://wiki.nci.nih.gov/display/DMEdoc/DME+User+Guide</w:t>
+              </w:r>
+            </w:hyperlink>
           </w:p>
           <w:p>
             <w:pPr>
@@ -4155,7 +4188,7 @@
                 <w:szCs w:val="28"/>
               </w:rPr>
             </w:pPr>
-            <w:hyperlink r:id="rId17" w:history="1">
+            <w:hyperlink r:id="rId19" w:history="1">
               <w:r>
                 <w:rPr>
                   <w:rStyle w:val="Hyperlink"/>
@@ -4201,7 +4234,7 @@
                 <w:szCs w:val="28"/>
               </w:rPr>
             </w:pPr>
-            <w:hyperlink r:id="rId18" w:history="1">
+            <w:hyperlink r:id="rId20" w:history="1">
               <w:r>
                 <w:rPr>
                   <w:rStyle w:val="Hyperlink"/>
@@ -4247,7 +4280,7 @@
                 <w:szCs w:val="28"/>
               </w:rPr>
             </w:pPr>
-            <w:hyperlink r:id="rId19" w:history="1">
+            <w:hyperlink r:id="rId21" w:history="1">
               <w:r>
                 <w:rPr>
                   <w:rStyle w:val="Hyperlink"/>
@@ -4305,7 +4338,7 @@
                 <w:szCs w:val="28"/>
               </w:rPr>
             </w:pPr>
-            <w:hyperlink r:id="rId20" w:history="1">
+            <w:hyperlink r:id="rId22" w:history="1">
               <w:r>
                 <w:rPr>
                   <w:rStyle w:val="Hyperlink"/>
@@ -4340,6 +4373,94 @@
 </w:document>
 </file>
 
+<file path=word/comments.xml><?xml version="1.0" encoding="utf-8"?>
+<w:comments xmlns:wpc="http://schemas.microsoft.com/office/word/2010/wordprocessingCanvas" xmlns:cx="http://schemas.microsoft.com/office/drawing/2014/chartex" xmlns:cx1="http://schemas.microsoft.com/office/drawing/2015/9/8/chartex" xmlns:cx2="http://schemas.microsoft.com/office/drawing/2015/10/21/chartex" xmlns:cx3="http://schemas.microsoft.com/office/drawing/2016/5/9/chartex" xmlns:cx4="http://schemas.microsoft.com/office/drawing/2016/5/10/chartex" xmlns:cx5="http://schemas.microsoft.com/office/drawing/2016/5/11/chartex" xmlns:cx6="http://schemas.microsoft.com/office/drawing/2016/5/12/chartex" xmlns:cx7="http://schemas.microsoft.com/office/drawing/2016/5/13/chartex" xmlns:cx8="http://schemas.microsoft.com/office/drawing/2016/5/14/chartex" xmlns:mc="http://schemas.openxmlformats.org/markup-compatibility/2006" xmlns:aink="http://schemas.microsoft.com/office/drawing/2016/ink" xmlns:am3d="http://schemas.microsoft.com/office/drawing/2017/model3d" xmlns:o="urn:schemas-microsoft-com:office:office" xmlns:r="http://schemas.openxmlformats.org/officeDocument/2006/relationships" xmlns:m="http://schemas.openxmlformats.org/officeDocument/2006/math" xmlns:v="urn:schemas-microsoft-com:vml" xmlns:wp14="http://schemas.microsoft.com/office/word/2010/wordprocessingDrawing" xmlns:wp="http://schemas.openxmlformats.org/drawingml/2006/wordprocessingDrawing" xmlns:w10="urn:schemas-microsoft-com:office:word" xmlns:w="http://schemas.openxmlformats.org/wordprocessingml/2006/main" xmlns:w14="http://schemas.microsoft.com/office/word/2010/wordml" xmlns:w15="http://schemas.microsoft.com/office/word/2012/wordml" xmlns:w16cex="http://schemas.microsoft.com/office/word/2018/wordml/cex" xmlns:w16cid="http://schemas.microsoft.com/office/word/2016/wordml/cid" xmlns:w16="http://schemas.microsoft.com/office/word/2018/wordml" xmlns:w16se="http://schemas.microsoft.com/office/word/2015/wordml/symex" xmlns:wpg="http://schemas.microsoft.com/office/word/2010/wordprocessingGroup" xmlns:wpi="http://schemas.microsoft.com/office/word/2010/wordprocessingInk" xmlns:wne="http://schemas.microsoft.com/office/word/2006/wordml" xmlns:wps="http://schemas.microsoft.com/office/word/2010/wordprocessingShape" mc:Ignorable="w14 w15 w16se w16cid w16 w16cex wp14">
+  <w:comment w:id="0" w:author="Frost, Ruth (NIH/NCI) [C]" w:date="2020-10-16T09:24:00Z" w:initials="FR([">
+    <w:p>
+      <w:pPr>
+        <w:pStyle w:val="CommentText"/>
+      </w:pPr>
+      <w:r>
+        <w:rPr>
+          <w:rStyle w:val="CommentReference"/>
+        </w:rPr>
+        <w:annotationRef/>
+      </w:r>
+      <w:r>
+        <w:rPr>
+          <w:rStyle w:val="CommentReference"/>
+        </w:rPr>
+        <w:t>I propose that we use</w:t>
+      </w:r>
+      <w:r>
+        <w:rPr>
+          <w:sz w:val="16"/>
+          <w:szCs w:val="16"/>
+        </w:rPr>
+        <w:t xml:space="preserve"> "subcollections" (</w:t>
+      </w:r>
+      <w:r>
+        <w:rPr>
+          <w:sz w:val="16"/>
+          <w:szCs w:val="16"/>
+        </w:rPr>
+        <w:t>without a hyphen</w:t>
+      </w:r>
+      <w:r>
+        <w:rPr>
+          <w:sz w:val="16"/>
+          <w:szCs w:val="16"/>
+        </w:rPr>
+        <w:t>)</w:t>
+      </w:r>
+      <w:r>
+        <w:rPr>
+          <w:sz w:val="16"/>
+          <w:szCs w:val="16"/>
+        </w:rPr>
+        <w:t xml:space="preserve"> because </w:t>
+      </w:r>
+      <w:hyperlink r:id="rId1" w:tgtFrame="_blank" w:history="1">
+        <w:r>
+          <w:rPr>
+            <w:rStyle w:val="Hyperlink"/>
+            <w:sz w:val="16"/>
+            <w:szCs w:val="16"/>
+          </w:rPr>
+          <w:t>Chicago Manual of Style</w:t>
+        </w:r>
+      </w:hyperlink>
+      <w:r>
+        <w:rPr>
+          <w:sz w:val="16"/>
+          <w:szCs w:val="16"/>
+        </w:rPr>
+        <w:t xml:space="preserve"> </w:t>
+      </w:r>
+      <w:r>
+        <w:rPr>
+          <w:sz w:val="16"/>
+          <w:szCs w:val="16"/>
+        </w:rPr>
+        <w:t>says "compounds formed with prefixes are normally closed." The user guide currently uses "sub-collections" but I can change that.</w:t>
+      </w:r>
+    </w:p>
+  </w:comment>
+</w:comments>
+</file>
+
+<file path=word/commentsExtended.xml><?xml version="1.0" encoding="utf-8"?>
+<w15:commentsEx xmlns:wpc="http://schemas.microsoft.com/office/word/2010/wordprocessingCanvas" xmlns:cx="http://schemas.microsoft.com/office/drawing/2014/chartex" xmlns:cx1="http://schemas.microsoft.com/office/drawing/2015/9/8/chartex" xmlns:cx2="http://schemas.microsoft.com/office/drawing/2015/10/21/chartex" xmlns:cx3="http://schemas.microsoft.com/office/drawing/2016/5/9/chartex" xmlns:cx4="http://schemas.microsoft.com/office/drawing/2016/5/10/chartex" xmlns:cx5="http://schemas.microsoft.com/office/drawing/2016/5/11/chartex" xmlns:cx6="http://schemas.microsoft.com/office/drawing/2016/5/12/chartex" xmlns:cx7="http://schemas.microsoft.com/office/drawing/2016/5/13/chartex" xmlns:cx8="http://schemas.microsoft.com/office/drawing/2016/5/14/chartex" xmlns:mc="http://schemas.openxmlformats.org/markup-compatibility/2006" xmlns:aink="http://schemas.microsoft.com/office/drawing/2016/ink" xmlns:am3d="http://schemas.microsoft.com/office/drawing/2017/model3d" xmlns:o="urn:schemas-microsoft-com:office:office" xmlns:r="http://schemas.openxmlformats.org/officeDocument/2006/relationships" xmlns:m="http://schemas.openxmlformats.org/officeDocument/2006/math" xmlns:v="urn:schemas-microsoft-com:vml" xmlns:wp14="http://schemas.microsoft.com/office/word/2010/wordprocessingDrawing" xmlns:wp="http://schemas.openxmlformats.org/drawingml/2006/wordprocessingDrawing" xmlns:w10="urn:schemas-microsoft-com:office:word" xmlns:w="http://schemas.openxmlformats.org/wordprocessingml/2006/main" xmlns:w14="http://schemas.microsoft.com/office/word/2010/wordml" xmlns:w15="http://schemas.microsoft.com/office/word/2012/wordml" xmlns:w16cex="http://schemas.microsoft.com/office/word/2018/wordml/cex" xmlns:w16cid="http://schemas.microsoft.com/office/word/2016/wordml/cid" xmlns:w16="http://schemas.microsoft.com/office/word/2018/wordml" xmlns:w16se="http://schemas.microsoft.com/office/word/2015/wordml/symex" xmlns:wpg="http://schemas.microsoft.com/office/word/2010/wordprocessingGroup" xmlns:wpi="http://schemas.microsoft.com/office/word/2010/wordprocessingInk" xmlns:wne="http://schemas.microsoft.com/office/word/2006/wordml" xmlns:wps="http://schemas.microsoft.com/office/word/2010/wordprocessingShape" mc:Ignorable="w14 w15 w16se w16cid w16 w16cex wp14">
+  <w15:commentEx w15:paraId="45DBF6C8" w15:done="0"/>
+</w15:commentsEx>
+</file>
+
+<file path=word/commentsIds.xml><?xml version="1.0" encoding="utf-8"?>
+<w16cid:commentsIds xmlns:wpc="http://schemas.microsoft.com/office/word/2010/wordprocessingCanvas" xmlns:cx="http://schemas.microsoft.com/office/drawing/2014/chartex" xmlns:cx1="http://schemas.microsoft.com/office/drawing/2015/9/8/chartex" xmlns:cx2="http://schemas.microsoft.com/office/drawing/2015/10/21/chartex" xmlns:cx3="http://schemas.microsoft.com/office/drawing/2016/5/9/chartex" xmlns:cx4="http://schemas.microsoft.com/office/drawing/2016/5/10/chartex" xmlns:cx5="http://schemas.microsoft.com/office/drawing/2016/5/11/chartex" xmlns:cx6="http://schemas.microsoft.com/office/drawing/2016/5/12/chartex" xmlns:cx7="http://schemas.microsoft.com/office/drawing/2016/5/13/chartex" xmlns:cx8="http://schemas.microsoft.com/office/drawing/2016/5/14/chartex" xmlns:mc="http://schemas.openxmlformats.org/markup-compatibility/2006" xmlns:aink="http://schemas.microsoft.com/office/drawing/2016/ink" xmlns:am3d="http://schemas.microsoft.com/office/drawing/2017/model3d" xmlns:o="urn:schemas-microsoft-com:office:office" xmlns:r="http://schemas.openxmlformats.org/officeDocument/2006/relationships" xmlns:m="http://schemas.openxmlformats.org/officeDocument/2006/math" xmlns:v="urn:schemas-microsoft-com:vml" xmlns:wp14="http://schemas.microsoft.com/office/word/2010/wordprocessingDrawing" xmlns:wp="http://schemas.openxmlformats.org/drawingml/2006/wordprocessingDrawing" xmlns:w10="urn:schemas-microsoft-com:office:word" xmlns:w="http://schemas.openxmlformats.org/wordprocessingml/2006/main" xmlns:w14="http://schemas.microsoft.com/office/word/2010/wordml" xmlns:w15="http://schemas.microsoft.com/office/word/2012/wordml" xmlns:w16cex="http://schemas.microsoft.com/office/word/2018/wordml/cex" xmlns:w16cid="http://schemas.microsoft.com/office/word/2016/wordml/cid" xmlns:w16="http://schemas.microsoft.com/office/word/2018/wordml" xmlns:w16se="http://schemas.microsoft.com/office/word/2015/wordml/symex" xmlns:wpg="http://schemas.microsoft.com/office/word/2010/wordprocessingGroup" xmlns:wpi="http://schemas.microsoft.com/office/word/2010/wordprocessingInk" xmlns:wne="http://schemas.microsoft.com/office/word/2006/wordml" xmlns:wps="http://schemas.microsoft.com/office/word/2010/wordprocessingShape" mc:Ignorable="w14 w15 w16se w16cid w16 w16cex wp14">
+  <w16cid:commentId w16cid:paraId="45DBF6C8" w16cid:durableId="2333E556"/>
+</w16cid:commentsIds>
+</file>
+
 <file path=word/numbering.xml><?xml version="1.0" encoding="utf-8"?>
 <w:numbering xmlns:wpc="http://schemas.microsoft.com/office/word/2010/wordprocessingCanvas" xmlns:cx="http://schemas.microsoft.com/office/drawing/2014/chartex" xmlns:cx1="http://schemas.microsoft.com/office/drawing/2015/9/8/chartex" xmlns:cx2="http://schemas.microsoft.com/office/drawing/2015/10/21/chartex" xmlns:cx3="http://schemas.microsoft.com/office/drawing/2016/5/9/chartex" xmlns:cx4="http://schemas.microsoft.com/office/drawing/2016/5/10/chartex" xmlns:cx5="http://schemas.microsoft.com/office/drawing/2016/5/11/chartex" xmlns:cx6="http://schemas.microsoft.com/office/drawing/2016/5/12/chartex" xmlns:cx7="http://schemas.microsoft.com/office/drawing/2016/5/13/chartex" xmlns:cx8="http://schemas.microsoft.com/office/drawing/2016/5/14/chartex" xmlns:mc="http://schemas.openxmlformats.org/markup-compatibility/2006" xmlns:aink="http://schemas.microsoft.com/office/drawing/2016/ink" xmlns:am3d="http://schemas.microsoft.com/office/drawing/2017/model3d" xmlns:o="urn:schemas-microsoft-com:office:office" xmlns:r="http://schemas.openxmlformats.org/officeDocument/2006/relationships" xmlns:m="http://schemas.openxmlformats.org/officeDocument/2006/math" xmlns:v="urn:schemas-microsoft-com:vml" xmlns:wp14="http://schemas.microsoft.com/office/word/2010/wordprocessingDrawing" xmlns:wp="http://schemas.openxmlformats.org/drawingml/2006/wordprocessingDrawing" xmlns:w10="urn:schemas-microsoft-com:office:word" xmlns:w="http://schemas.openxmlformats.org/wordprocessingml/2006/main" xmlns:w14="http://schemas.microsoft.com/office/word/2010/wordml" xmlns:w15="http://schemas.microsoft.com/office/word/2012/wordml" xmlns:w16cex="http://schemas.microsoft.com/office/word/2018/wordml/cex" xmlns:w16cid="http://schemas.microsoft.com/office/word/2016/wordml/cid" xmlns:w16="http://schemas.microsoft.com/office/word/2018/wordml" xmlns:w16se="http://schemas.microsoft.com/office/word/2015/wordml/symex" xmlns:wpg="http://schemas.microsoft.com/office/word/2010/wordprocessingGroup" xmlns:wpi="http://schemas.microsoft.com/office/word/2010/wordprocessingInk" xmlns:wne="http://schemas.microsoft.com/office/word/2006/wordml" xmlns:wps="http://schemas.microsoft.com/office/word/2010/wordprocessingShape" mc:Ignorable="w14 w15 w16se w16cid w16 w16cex wp14">
   <w:abstractNum w:abstractNumId="0" w15:restartNumberingAfterBreak="0">
@@ -7307,6 +7428,155 @@
     </w:lvl>
   </w:abstractNum>
   <w:abstractNum w:abstractNumId="24" w15:restartNumberingAfterBreak="0">
+    <w:nsid w:val="6A115B64"/>
+    <w:multiLevelType w:val="multilevel"/>
+    <w:tmpl w:val="BC3A7FC4"/>
+    <w:lvl w:ilvl="0">
+      <w:start w:val="1"/>
+      <w:numFmt w:val="bullet"/>
+      <w:lvlText w:val=""/>
+      <w:lvlJc w:val="left"/>
+      <w:pPr>
+        <w:tabs>
+          <w:tab w:val="num" w:pos="720"/>
+        </w:tabs>
+        <w:ind w:left="720" w:hanging="360"/>
+      </w:pPr>
+      <w:rPr>
+        <w:rFonts w:ascii="Symbol" w:hAnsi="Symbol" w:hint="default"/>
+        <w:sz w:val="20"/>
+      </w:rPr>
+    </w:lvl>
+    <w:lvl w:ilvl="1" w:tentative="1">
+      <w:start w:val="1"/>
+      <w:numFmt w:val="bullet"/>
+      <w:lvlText w:val="o"/>
+      <w:lvlJc w:val="left"/>
+      <w:pPr>
+        <w:tabs>
+          <w:tab w:val="num" w:pos="1440"/>
+        </w:tabs>
+        <w:ind w:left="1440" w:hanging="360"/>
+      </w:pPr>
+      <w:rPr>
+        <w:rFonts w:ascii="Courier New" w:hAnsi="Courier New" w:hint="default"/>
+        <w:sz w:val="20"/>
+      </w:rPr>
+    </w:lvl>
+    <w:lvl w:ilvl="2" w:tentative="1">
+      <w:start w:val="1"/>
+      <w:numFmt w:val="bullet"/>
+      <w:lvlText w:val=""/>
+      <w:lvlJc w:val="left"/>
+      <w:pPr>
+        <w:tabs>
+          <w:tab w:val="num" w:pos="2160"/>
+        </w:tabs>
+        <w:ind w:left="2160" w:hanging="360"/>
+      </w:pPr>
+      <w:rPr>
+        <w:rFonts w:ascii="Wingdings" w:hAnsi="Wingdings" w:hint="default"/>
+        <w:sz w:val="20"/>
+      </w:rPr>
+    </w:lvl>
+    <w:lvl w:ilvl="3" w:tentative="1">
+      <w:start w:val="1"/>
+      <w:numFmt w:val="bullet"/>
+      <w:lvlText w:val=""/>
+      <w:lvlJc w:val="left"/>
+      <w:pPr>
+        <w:tabs>
+          <w:tab w:val="num" w:pos="2880"/>
+        </w:tabs>
+        <w:ind w:left="2880" w:hanging="360"/>
+      </w:pPr>
+      <w:rPr>
+        <w:rFonts w:ascii="Wingdings" w:hAnsi="Wingdings" w:hint="default"/>
+        <w:sz w:val="20"/>
+      </w:rPr>
+    </w:lvl>
+    <w:lvl w:ilvl="4" w:tentative="1">
+      <w:start w:val="1"/>
+      <w:numFmt w:val="bullet"/>
+      <w:lvlText w:val=""/>
+      <w:lvlJc w:val="left"/>
+      <w:pPr>
+        <w:tabs>
+          <w:tab w:val="num" w:pos="3600"/>
+        </w:tabs>
+        <w:ind w:left="3600" w:hanging="360"/>
+      </w:pPr>
+      <w:rPr>
+        <w:rFonts w:ascii="Wingdings" w:hAnsi="Wingdings" w:hint="default"/>
+        <w:sz w:val="20"/>
+      </w:rPr>
+    </w:lvl>
+    <w:lvl w:ilvl="5" w:tentative="1">
+      <w:start w:val="1"/>
+      <w:numFmt w:val="bullet"/>
+      <w:lvlText w:val=""/>
+      <w:lvlJc w:val="left"/>
+      <w:pPr>
+        <w:tabs>
+          <w:tab w:val="num" w:pos="4320"/>
+        </w:tabs>
+        <w:ind w:left="4320" w:hanging="360"/>
+      </w:pPr>
+      <w:rPr>
+        <w:rFonts w:ascii="Wingdings" w:hAnsi="Wingdings" w:hint="default"/>
+        <w:sz w:val="20"/>
+      </w:rPr>
+    </w:lvl>
+    <w:lvl w:ilvl="6" w:tentative="1">
+      <w:start w:val="1"/>
+      <w:numFmt w:val="bullet"/>
+      <w:lvlText w:val=""/>
+      <w:lvlJc w:val="left"/>
+      <w:pPr>
+        <w:tabs>
+          <w:tab w:val="num" w:pos="5040"/>
+        </w:tabs>
+        <w:ind w:left="5040" w:hanging="360"/>
+      </w:pPr>
+      <w:rPr>
+        <w:rFonts w:ascii="Wingdings" w:hAnsi="Wingdings" w:hint="default"/>
+        <w:sz w:val="20"/>
+      </w:rPr>
+    </w:lvl>
+    <w:lvl w:ilvl="7" w:tentative="1">
+      <w:start w:val="1"/>
+      <w:numFmt w:val="bullet"/>
+      <w:lvlText w:val=""/>
+      <w:lvlJc w:val="left"/>
+      <w:pPr>
+        <w:tabs>
+          <w:tab w:val="num" w:pos="5760"/>
+        </w:tabs>
+        <w:ind w:left="5760" w:hanging="360"/>
+      </w:pPr>
+      <w:rPr>
+        <w:rFonts w:ascii="Wingdings" w:hAnsi="Wingdings" w:hint="default"/>
+        <w:sz w:val="20"/>
+      </w:rPr>
+    </w:lvl>
+    <w:lvl w:ilvl="8" w:tentative="1">
+      <w:start w:val="1"/>
+      <w:numFmt w:val="bullet"/>
+      <w:lvlText w:val=""/>
+      <w:lvlJc w:val="left"/>
+      <w:pPr>
+        <w:tabs>
+          <w:tab w:val="num" w:pos="6480"/>
+        </w:tabs>
+        <w:ind w:left="6480" w:hanging="360"/>
+      </w:pPr>
+      <w:rPr>
+        <w:rFonts w:ascii="Wingdings" w:hAnsi="Wingdings" w:hint="default"/>
+        <w:sz w:val="20"/>
+      </w:rPr>
+    </w:lvl>
+  </w:abstractNum>
+  <w:abstractNum w:abstractNumId="25" w15:restartNumberingAfterBreak="0">
     <w:nsid w:val="6C6F1A09"/>
     <w:multiLevelType w:val="multilevel"/>
     <w:tmpl w:val="1B7CD6F4"/>
@@ -7455,7 +7725,7 @@
       </w:rPr>
     </w:lvl>
   </w:abstractNum>
-  <w:abstractNum w:abstractNumId="25" w15:restartNumberingAfterBreak="0">
+  <w:abstractNum w:abstractNumId="26" w15:restartNumberingAfterBreak="0">
     <w:nsid w:val="6E3409FA"/>
     <w:multiLevelType w:val="hybridMultilevel"/>
     <w:tmpl w:val="D048D2FE"/>
@@ -7567,7 +7837,7 @@
       </w:rPr>
     </w:lvl>
   </w:abstractNum>
-  <w:abstractNum w:abstractNumId="26" w15:restartNumberingAfterBreak="0">
+  <w:abstractNum w:abstractNumId="27" w15:restartNumberingAfterBreak="0">
     <w:nsid w:val="6EFC0E52"/>
     <w:multiLevelType w:val="hybridMultilevel"/>
     <w:tmpl w:val="B99AE5D4"/>
@@ -7679,7 +7949,7 @@
       </w:rPr>
     </w:lvl>
   </w:abstractNum>
-  <w:abstractNum w:abstractNumId="27" w15:restartNumberingAfterBreak="0">
+  <w:abstractNum w:abstractNumId="28" w15:restartNumberingAfterBreak="0">
     <w:nsid w:val="713B474A"/>
     <w:multiLevelType w:val="hybridMultilevel"/>
     <w:tmpl w:val="4A82BDC2"/>
@@ -7792,7 +8062,7 @@
       </w:rPr>
     </w:lvl>
   </w:abstractNum>
-  <w:abstractNum w:abstractNumId="28" w15:restartNumberingAfterBreak="0">
+  <w:abstractNum w:abstractNumId="29" w15:restartNumberingAfterBreak="0">
     <w:nsid w:val="72D36408"/>
     <w:multiLevelType w:val="hybridMultilevel"/>
     <w:tmpl w:val="E1ECB950"/>
@@ -7905,7 +8175,7 @@
       </w:rPr>
     </w:lvl>
   </w:abstractNum>
-  <w:abstractNum w:abstractNumId="29" w15:restartNumberingAfterBreak="0">
+  <w:abstractNum w:abstractNumId="30" w15:restartNumberingAfterBreak="0">
     <w:nsid w:val="7E803F3E"/>
     <w:multiLevelType w:val="hybridMultilevel"/>
     <w:tmpl w:val="89201EEE"/>
@@ -8018,7 +8288,7 @@
       </w:rPr>
     </w:lvl>
   </w:abstractNum>
-  <w:abstractNum w:abstractNumId="30" w15:restartNumberingAfterBreak="0">
+  <w:abstractNum w:abstractNumId="31" w15:restartNumberingAfterBreak="0">
     <w:nsid w:val="7FB22B29"/>
     <w:multiLevelType w:val="multilevel"/>
     <w:tmpl w:val="F1FCE446"/>
@@ -8177,7 +8447,7 @@
     <w:abstractNumId w:val="18"/>
   </w:num>
   <w:num w:numId="4">
-    <w:abstractNumId w:val="29"/>
+    <w:abstractNumId w:val="30"/>
   </w:num>
   <w:num w:numId="5">
     <w:abstractNumId w:val="3"/>
@@ -8198,7 +8468,7 @@
     <w:abstractNumId w:val="16"/>
   </w:num>
   <w:num w:numId="11">
-    <w:abstractNumId w:val="30"/>
+    <w:abstractNumId w:val="31"/>
   </w:num>
   <w:num w:numId="12">
     <w:abstractNumId w:val="9"/>
@@ -8207,7 +8477,7 @@
     <w:abstractNumId w:val="4"/>
   </w:num>
   <w:num w:numId="14">
-    <w:abstractNumId w:val="28"/>
+    <w:abstractNumId w:val="29"/>
   </w:num>
   <w:num w:numId="15">
     <w:abstractNumId w:val="10"/>
@@ -8216,7 +8486,7 @@
     <w:abstractNumId w:val="15"/>
   </w:num>
   <w:num w:numId="17">
-    <w:abstractNumId w:val="25"/>
+    <w:abstractNumId w:val="26"/>
   </w:num>
   <w:num w:numId="18">
     <w:abstractNumId w:val="22"/>
@@ -8225,10 +8495,10 @@
     <w:abstractNumId w:val="19"/>
   </w:num>
   <w:num w:numId="20">
-    <w:abstractNumId w:val="26"/>
+    <w:abstractNumId w:val="27"/>
   </w:num>
   <w:num w:numId="21">
-    <w:abstractNumId w:val="27"/>
+    <w:abstractNumId w:val="28"/>
   </w:num>
   <w:num w:numId="22">
     <w:abstractNumId w:val="11"/>
@@ -8243,7 +8513,7 @@
     <w:abstractNumId w:val="1"/>
   </w:num>
   <w:num w:numId="26">
-    <w:abstractNumId w:val="24"/>
+    <w:abstractNumId w:val="25"/>
   </w:num>
   <w:num w:numId="27">
     <w:abstractNumId w:val="12"/>
@@ -8260,7 +8530,18 @@
   <w:num w:numId="31">
     <w:abstractNumId w:val="6"/>
   </w:num>
+  <w:num w:numId="32">
+    <w:abstractNumId w:val="24"/>
+  </w:num>
 </w:numbering>
+</file>
+
+<file path=word/people.xml><?xml version="1.0" encoding="utf-8"?>
+<w15:people xmlns:wpc="http://schemas.microsoft.com/office/word/2010/wordprocessingCanvas" xmlns:cx="http://schemas.microsoft.com/office/drawing/2014/chartex" xmlns:cx1="http://schemas.microsoft.com/office/drawing/2015/9/8/chartex" xmlns:cx2="http://schemas.microsoft.com/office/drawing/2015/10/21/chartex" xmlns:cx3="http://schemas.microsoft.com/office/drawing/2016/5/9/chartex" xmlns:cx4="http://schemas.microsoft.com/office/drawing/2016/5/10/chartex" xmlns:cx5="http://schemas.microsoft.com/office/drawing/2016/5/11/chartex" xmlns:cx6="http://schemas.microsoft.com/office/drawing/2016/5/12/chartex" xmlns:cx7="http://schemas.microsoft.com/office/drawing/2016/5/13/chartex" xmlns:cx8="http://schemas.microsoft.com/office/drawing/2016/5/14/chartex" xmlns:mc="http://schemas.openxmlformats.org/markup-compatibility/2006" xmlns:aink="http://schemas.microsoft.com/office/drawing/2016/ink" xmlns:am3d="http://schemas.microsoft.com/office/drawing/2017/model3d" xmlns:o="urn:schemas-microsoft-com:office:office" xmlns:r="http://schemas.openxmlformats.org/officeDocument/2006/relationships" xmlns:m="http://schemas.openxmlformats.org/officeDocument/2006/math" xmlns:v="urn:schemas-microsoft-com:vml" xmlns:wp14="http://schemas.microsoft.com/office/word/2010/wordprocessingDrawing" xmlns:wp="http://schemas.openxmlformats.org/drawingml/2006/wordprocessingDrawing" xmlns:w10="urn:schemas-microsoft-com:office:word" xmlns:w="http://schemas.openxmlformats.org/wordprocessingml/2006/main" xmlns:w14="http://schemas.microsoft.com/office/word/2010/wordml" xmlns:w15="http://schemas.microsoft.com/office/word/2012/wordml" xmlns:w16cex="http://schemas.microsoft.com/office/word/2018/wordml/cex" xmlns:w16cid="http://schemas.microsoft.com/office/word/2016/wordml/cid" xmlns:w16="http://schemas.microsoft.com/office/word/2018/wordml" xmlns:w16se="http://schemas.microsoft.com/office/word/2015/wordml/symex" xmlns:wpg="http://schemas.microsoft.com/office/word/2010/wordprocessingGroup" xmlns:wpi="http://schemas.microsoft.com/office/word/2010/wordprocessingInk" xmlns:wne="http://schemas.microsoft.com/office/word/2006/wordml" xmlns:wps="http://schemas.microsoft.com/office/word/2010/wordprocessingShape" mc:Ignorable="w14 w15 w16se w16cid w16 w16cex wp14">
+  <w15:person w15:author="Frost, Ruth (NIH/NCI) [C]">
+    <w15:presenceInfo w15:providerId="AD" w15:userId="S::frostrs@nih.gov::e86f5093-f09a-4441-8b8c-2bc0fea2de9d"/>
+  </w15:person>
+</w15:people>
 </file>
 
 <file path=word/styles.xml><?xml version="1.0" encoding="utf-8"?>

</xml_diff>